<commit_message>
style(templates): improve readability of approvers section in decision letter templates
Format the approvers section with proper line breaks for better clarity and maintainability
</commit_message>
<xml_diff>
--- a/src/templates/surat_templates/template_surat_keputusan_dekan.docx
+++ b/src/templates/surat_templates/template_surat_keputusan_dekan.docx
@@ -54,7 +54,13 @@
         </w:drawing>
       </w:r>
       <w:r>
-        <w:t>KEPUTUSAN DEKAN FAKULTAS INFORMATIKA</w:t>
+        <w:t xml:space="preserve">KEPUTUSAN </w:t>
+      </w:r>
+      <w:r>
+        <w:t>DEKAN</w:t>
+      </w:r>
+      <w:r>
+        <w:t xml:space="preserve"> FAKULTAS INFORMATIKA</w:t>
       </w:r>
     </w:p>
     <w:p>
@@ -71,31 +77,8 @@
         <w:spacing w:after="200"/>
         <w:jc w:val="center"/>
       </w:pPr>
-      <w:proofErr w:type="spellStart"/>
-      <w:proofErr w:type="gramStart"/>
-      <w:r>
-        <w:t>Nomor</w:t>
-      </w:r>
-      <w:proofErr w:type="spellEnd"/>
-      <w:r>
-        <w:t xml:space="preserve"> :</w:t>
-      </w:r>
-      <w:proofErr w:type="gramEnd"/>
-      <w:r>
-        <w:t xml:space="preserve"> {</w:t>
-      </w:r>
-      <w:proofErr w:type="spellStart"/>
-      <w:proofErr w:type="gramStart"/>
-      <w:r>
-        <w:t>metadata.nomor</w:t>
-      </w:r>
-      <w:proofErr w:type="gramEnd"/>
-      <w:r>
-        <w:t>_surat</w:t>
-      </w:r>
-      <w:proofErr w:type="spellEnd"/>
-      <w:r>
-        <w:t>}</w:t>
+      <w:r>
+        <w:t>Nomor : {metadata.nomor_surat}</w:t>
       </w:r>
     </w:p>
     <w:p>
@@ -113,17 +96,7 @@
         <w:jc w:val="center"/>
       </w:pPr>
       <w:r>
-        <w:t>{</w:t>
-      </w:r>
-      <w:proofErr w:type="spellStart"/>
-      <w:proofErr w:type="gramStart"/>
-      <w:r>
-        <w:t>metadata.perihal</w:t>
-      </w:r>
-      <w:proofErr w:type="spellEnd"/>
-      <w:proofErr w:type="gramEnd"/>
-      <w:r>
-        <w:t>}</w:t>
+        <w:t>{metadata.perihal}</w:t>
       </w:r>
     </w:p>
     <w:p>
@@ -174,16 +147,9 @@
             </w:tcMar>
           </w:tcPr>
           <w:p>
-            <w:proofErr w:type="spellStart"/>
-            <w:proofErr w:type="gramStart"/>
             <w:r>
-              <w:t>Menimbang</w:t>
+              <w:t>Menimbang :</w:t>
             </w:r>
-            <w:proofErr w:type="spellEnd"/>
-            <w:r>
-              <w:t xml:space="preserve"> :</w:t>
-            </w:r>
-            <w:proofErr w:type="gramEnd"/>
           </w:p>
         </w:tc>
         <w:tc>
@@ -207,33 +173,12 @@
               <w:spacing w:after="150"/>
             </w:pPr>
             <w:r>
-              <w:t>{#content_</w:t>
-            </w:r>
-            <w:proofErr w:type="gramStart"/>
-            <w:r>
-              <w:t>blocks.menimbang</w:t>
-            </w:r>
-            <w:proofErr w:type="gramEnd"/>
-            <w:r>
-              <w:t>}{label} {content}</w:t>
+              <w:t>{#content_blocks.menimbang}{label} {content}</w:t>
             </w:r>
           </w:p>
           <w:p>
             <w:r>
-              <w:t>{/</w:t>
-            </w:r>
-            <w:proofErr w:type="spellStart"/>
-            <w:r>
-              <w:t>content_</w:t>
-            </w:r>
-            <w:proofErr w:type="gramStart"/>
-            <w:r>
-              <w:t>blocks.menimbang</w:t>
-            </w:r>
-            <w:proofErr w:type="spellEnd"/>
-            <w:proofErr w:type="gramEnd"/>
-            <w:r>
-              <w:t>}</w:t>
+              <w:t>{/content_blocks.menimbang}</w:t>
             </w:r>
           </w:p>
         </w:tc>
@@ -283,16 +228,9 @@
             </w:tcMar>
           </w:tcPr>
           <w:p>
-            <w:proofErr w:type="spellStart"/>
-            <w:proofErr w:type="gramStart"/>
             <w:r>
-              <w:t>Mengingat</w:t>
+              <w:t>Mengingat :</w:t>
             </w:r>
-            <w:proofErr w:type="spellEnd"/>
-            <w:r>
-              <w:t xml:space="preserve"> :</w:t>
-            </w:r>
-            <w:proofErr w:type="gramEnd"/>
           </w:p>
         </w:tc>
         <w:tc>
@@ -316,33 +254,12 @@
               <w:spacing w:after="150"/>
             </w:pPr>
             <w:r>
-              <w:t>{#content_</w:t>
-            </w:r>
-            <w:proofErr w:type="gramStart"/>
-            <w:r>
-              <w:t>blocks.mengingat</w:t>
-            </w:r>
-            <w:proofErr w:type="gramEnd"/>
-            <w:r>
-              <w:t>}{label} {content}</w:t>
+              <w:t>{#content_blocks.mengingat}{label} {content}</w:t>
             </w:r>
           </w:p>
           <w:p>
             <w:r>
-              <w:t>{/</w:t>
-            </w:r>
-            <w:proofErr w:type="spellStart"/>
-            <w:r>
-              <w:t>content_</w:t>
-            </w:r>
-            <w:proofErr w:type="gramStart"/>
-            <w:r>
-              <w:t>blocks.mengingat</w:t>
-            </w:r>
-            <w:proofErr w:type="spellEnd"/>
-            <w:proofErr w:type="gramEnd"/>
-            <w:r>
-              <w:t>}</w:t>
+              <w:t>{/content_blocks.mengingat}</w:t>
             </w:r>
           </w:p>
         </w:tc>
@@ -392,16 +309,9 @@
             </w:tcMar>
           </w:tcPr>
           <w:p>
-            <w:proofErr w:type="spellStart"/>
-            <w:proofErr w:type="gramStart"/>
             <w:r>
-              <w:t>Memperhatikan</w:t>
+              <w:t>Memperhatikan :</w:t>
             </w:r>
-            <w:proofErr w:type="spellEnd"/>
-            <w:r>
-              <w:t xml:space="preserve"> :</w:t>
-            </w:r>
-            <w:proofErr w:type="gramEnd"/>
           </w:p>
         </w:tc>
         <w:tc>
@@ -425,15 +335,7 @@
               <w:spacing w:after="150"/>
             </w:pPr>
             <w:r>
-              <w:t>{#content_</w:t>
-            </w:r>
-            <w:proofErr w:type="gramStart"/>
-            <w:r>
-              <w:t>blocks.memperhatikan</w:t>
-            </w:r>
-            <w:proofErr w:type="gramEnd"/>
-            <w:r>
-              <w:t>}{label} {content}</w:t>
+              <w:t>{#content_blocks.memperhatikan}{label} {content}</w:t>
             </w:r>
           </w:p>
           <w:p>
@@ -441,20 +343,7 @@
               <w:spacing w:line="480" w:lineRule="auto"/>
             </w:pPr>
             <w:r>
-              <w:t>{/</w:t>
-            </w:r>
-            <w:proofErr w:type="spellStart"/>
-            <w:r>
-              <w:t>content_</w:t>
-            </w:r>
-            <w:proofErr w:type="gramStart"/>
-            <w:r>
-              <w:t>blocks.memperhatikan</w:t>
-            </w:r>
-            <w:proofErr w:type="spellEnd"/>
-            <w:proofErr w:type="gramEnd"/>
-            <w:r>
-              <w:t>}</w:t>
+              <w:t>{/content_blocks.memperhatikan}</w:t>
             </w:r>
           </w:p>
         </w:tc>
@@ -492,13 +381,13 @@
         <w:tblLook w:val="04A0" w:firstRow="1" w:lastRow="0" w:firstColumn="1" w:lastColumn="0" w:noHBand="0" w:noVBand="1"/>
       </w:tblPr>
       <w:tblGrid>
-        <w:gridCol w:w="1700"/>
-        <w:gridCol w:w="7326"/>
+        <w:gridCol w:w="1560"/>
+        <w:gridCol w:w="7466"/>
       </w:tblGrid>
       <w:tr>
         <w:tc>
           <w:tcPr>
-            <w:tcW w:w="942" w:type="pct"/>
+            <w:tcW w:w="864" w:type="pct"/>
             <w:tcBorders>
               <w:top w:val="none" w:sz="0" w:space="0" w:color="FFFFFF"/>
               <w:left w:val="none" w:sz="0" w:space="0" w:color="FFFFFF"/>
@@ -513,21 +402,14 @@
             </w:tcMar>
           </w:tcPr>
           <w:p>
-            <w:proofErr w:type="spellStart"/>
-            <w:proofErr w:type="gramStart"/>
             <w:r>
-              <w:t>Menetapkan</w:t>
+              <w:t>Menetapkan :</w:t>
             </w:r>
-            <w:proofErr w:type="spellEnd"/>
-            <w:r>
-              <w:t xml:space="preserve"> :</w:t>
-            </w:r>
-            <w:proofErr w:type="gramEnd"/>
           </w:p>
         </w:tc>
         <w:tc>
           <w:tcPr>
-            <w:tcW w:w="4058" w:type="pct"/>
+            <w:tcW w:w="4136" w:type="pct"/>
             <w:tcBorders>
               <w:top w:val="none" w:sz="0" w:space="0" w:color="FFFFFF"/>
               <w:left w:val="none" w:sz="0" w:space="0" w:color="FFFFFF"/>
@@ -546,23 +428,7 @@
               <w:spacing w:after="200"/>
             </w:pPr>
             <w:r>
-              <w:t>{</w:t>
-            </w:r>
-            <w:proofErr w:type="spellStart"/>
-            <w:r>
-              <w:t>content_</w:t>
-            </w:r>
-            <w:proofErr w:type="gramStart"/>
-            <w:r>
-              <w:t>blocks.memutuskan</w:t>
-            </w:r>
-            <w:proofErr w:type="gramEnd"/>
-            <w:r>
-              <w:t>.pembuka</w:t>
-            </w:r>
-            <w:proofErr w:type="spellEnd"/>
-            <w:r>
-              <w:t>}</w:t>
+              <w:t>{content_blocks.memutuskan.pembuka}</w:t>
             </w:r>
           </w:p>
         </w:tc>
@@ -573,22 +439,13 @@
         <w:spacing w:after="100"/>
       </w:pPr>
       <w:r>
-        <w:t>{#content_</w:t>
-      </w:r>
-      <w:proofErr w:type="gramStart"/>
-      <w:r>
-        <w:t>blocks.memutuskan</w:t>
-      </w:r>
-      <w:proofErr w:type="gramEnd"/>
-      <w:r>
-        <w:t>.pasal}</w:t>
+        <w:t>{#content_blocks.memutuskan.pasal}</w:t>
       </w:r>
     </w:p>
     <w:tbl>
       <w:tblPr>
         <w:tblStyle w:val="TableGrid"/>
         <w:tblW w:w="0" w:type="auto"/>
-        <w:tblInd w:w="-142" w:type="dxa"/>
         <w:tblBorders>
           <w:top w:val="none" w:sz="0" w:space="0" w:color="auto"/>
           <w:left w:val="none" w:sz="0" w:space="0" w:color="auto"/>
@@ -600,9 +457,9 @@
         <w:tblLook w:val="04A0" w:firstRow="1" w:lastRow="0" w:firstColumn="1" w:lastColumn="0" w:noHBand="0" w:noVBand="1"/>
       </w:tblPr>
       <w:tblGrid>
-        <w:gridCol w:w="993"/>
-        <w:gridCol w:w="709"/>
-        <w:gridCol w:w="7456"/>
+        <w:gridCol w:w="851"/>
+        <w:gridCol w:w="567"/>
+        <w:gridCol w:w="7598"/>
       </w:tblGrid>
       <w:tr>
         <w:trPr>
@@ -610,7 +467,7 @@
         </w:trPr>
         <w:tc>
           <w:tcPr>
-            <w:tcW w:w="993" w:type="dxa"/>
+            <w:tcW w:w="851" w:type="dxa"/>
           </w:tcPr>
           <w:p>
             <w:pPr>
@@ -623,7 +480,7 @@
         </w:tc>
         <w:tc>
           <w:tcPr>
-            <w:tcW w:w="709" w:type="dxa"/>
+            <w:tcW w:w="567" w:type="dxa"/>
           </w:tcPr>
           <w:p>
             <w:pPr>
@@ -636,38 +493,14 @@
         </w:tc>
         <w:tc>
           <w:tcPr>
-            <w:tcW w:w="7456" w:type="dxa"/>
+            <w:tcW w:w="7598" w:type="dxa"/>
           </w:tcPr>
           <w:p>
             <w:pPr>
               <w:spacing w:after="300"/>
             </w:pPr>
             <w:r>
-              <w:t>{#</w:t>
-            </w:r>
-            <w:proofErr w:type="gramStart"/>
-            <w:r>
-              <w:t>content}{</w:t>
-            </w:r>
-            <w:proofErr w:type="gramEnd"/>
-            <w:r>
-              <w:t>content}{/</w:t>
-            </w:r>
-            <w:proofErr w:type="gramStart"/>
-            <w:r>
-              <w:t>content}{</w:t>
-            </w:r>
-            <w:proofErr w:type="gramEnd"/>
-            <w:r>
-              <w:t>#</w:t>
-            </w:r>
-            <w:proofErr w:type="gramStart"/>
-            <w:r>
-              <w:t>points}{</w:t>
-            </w:r>
-            <w:proofErr w:type="gramEnd"/>
-            <w:r>
-              <w:t>label} {content}</w:t>
+              <w:t>{#content}{content}{/content}{#points}{label} {content}</w:t>
             </w:r>
             <w:r>
               <w:br/>
@@ -687,54 +520,15 @@
         <w:t>{</w:t>
       </w:r>
       <w:r>
-        <w:t>/</w:t>
-      </w:r>
-      <w:proofErr w:type="spellStart"/>
-      <w:r>
-        <w:t>content_</w:t>
-      </w:r>
-      <w:proofErr w:type="gramStart"/>
-      <w:r>
-        <w:t>blocks.memutuskan</w:t>
-      </w:r>
-      <w:proofErr w:type="gramEnd"/>
-      <w:r>
-        <w:t>.pasal</w:t>
-      </w:r>
-      <w:proofErr w:type="spellEnd"/>
-      <w:r>
-        <w:t>}</w:t>
+        <w:t>/content_blocks.memutuskan.pasal}</w:t>
       </w:r>
     </w:p>
     <w:p>
       <w:pPr>
         <w:spacing w:after="100"/>
       </w:pPr>
-      <w:proofErr w:type="spellStart"/>
-      <w:r>
-        <w:t>Ditetapkan</w:t>
-      </w:r>
-      <w:proofErr w:type="spellEnd"/>
-      <w:r>
-        <w:t xml:space="preserve"> </w:t>
-      </w:r>
-      <w:proofErr w:type="gramStart"/>
-      <w:r>
-        <w:t>di  :</w:t>
-      </w:r>
-      <w:proofErr w:type="gramEnd"/>
-      <w:r>
-        <w:t xml:space="preserve"> {</w:t>
-      </w:r>
-      <w:proofErr w:type="spellStart"/>
-      <w:proofErr w:type="gramStart"/>
-      <w:r>
-        <w:t>metadata.tempat</w:t>
-      </w:r>
-      <w:proofErr w:type="spellEnd"/>
-      <w:proofErr w:type="gramEnd"/>
-      <w:r>
-        <w:t>}</w:t>
+      <w:r>
+        <w:t>Ditetapkan di  : {metadata.tempat}</w:t>
       </w:r>
     </w:p>
     <w:p>
@@ -742,69 +536,49 @@
         <w:spacing w:after="400"/>
       </w:pPr>
       <w:r>
-        <w:t xml:space="preserve">Pada </w:t>
-      </w:r>
-      <w:proofErr w:type="spellStart"/>
-      <w:proofErr w:type="gramStart"/>
-      <w:r>
-        <w:t>Tanggal</w:t>
-      </w:r>
-      <w:proofErr w:type="spellEnd"/>
-      <w:r>
-        <w:t xml:space="preserve">  :</w:t>
-      </w:r>
-      <w:proofErr w:type="gramEnd"/>
-      <w:r>
-        <w:t xml:space="preserve"> {</w:t>
-      </w:r>
-      <w:proofErr w:type="spellStart"/>
-      <w:proofErr w:type="gramStart"/>
-      <w:r>
-        <w:t>metadata.tanggal</w:t>
-      </w:r>
-      <w:proofErr w:type="gramEnd"/>
-      <w:r>
-        <w:t>_penetapan</w:t>
-      </w:r>
-      <w:proofErr w:type="spellEnd"/>
-      <w:r>
-        <w:t>}</w:t>
-      </w:r>
-    </w:p>
-    <w:p>
-      <w:pPr>
-        <w:spacing w:after="200"/>
-      </w:pPr>
-      <w:r>
-        <w:t>{#</w:t>
-      </w:r>
-      <w:proofErr w:type="gramStart"/>
-      <w:r>
-        <w:t>metadata.approvers</w:t>
-      </w:r>
-      <w:proofErr w:type="gramEnd"/>
-      <w:r>
-        <w:t>}{role}</w:t>
-      </w:r>
-    </w:p>
-    <w:p>
-      <w:pPr>
-        <w:spacing w:after="200"/>
-      </w:pPr>
-    </w:p>
-    <w:p>
-      <w:r>
-        <w:t>{name}{/</w:t>
-      </w:r>
-      <w:proofErr w:type="spellStart"/>
-      <w:proofErr w:type="gramStart"/>
-      <w:r>
-        <w:t>metadata.approvers</w:t>
-      </w:r>
-      <w:proofErr w:type="spellEnd"/>
-      <w:proofErr w:type="gramEnd"/>
-      <w:r>
-        <w:t>}</w:t>
+        <w:t>Pada Tanggal  : {metadata.tanggal_penetapan}</w:t>
+      </w:r>
+    </w:p>
+    <w:p>
+      <w:pPr>
+        <w:spacing w:after="400"/>
+      </w:pPr>
+      <w:r>
+        <w:t>{#metadata.approvers}</w:t>
+      </w:r>
+    </w:p>
+    <w:p>
+      <w:pPr>
+        <w:spacing w:after="400"/>
+      </w:pPr>
+      <w:r>
+        <w:t>{role}</w:t>
+      </w:r>
+    </w:p>
+    <w:p>
+      <w:pPr>
+        <w:spacing w:after="400"/>
+      </w:pPr>
+    </w:p>
+    <w:p>
+      <w:pPr>
+        <w:spacing w:after="400"/>
+      </w:pPr>
+      <w:r>
+        <w:t>{name}</w:t>
+      </w:r>
+    </w:p>
+    <w:p>
+      <w:pPr>
+        <w:spacing w:after="400"/>
+      </w:pPr>
+    </w:p>
+    <w:p>
+      <w:pPr>
+        <w:spacing w:after="400"/>
+      </w:pPr>
+      <w:r>
+        <w:t>{/metadata.approvers}</w:t>
       </w:r>
     </w:p>
     <w:p>
@@ -816,10 +590,10 @@
           <w:noProof/>
         </w:rPr>
         <w:drawing>
-          <wp:anchor distT="0" distB="0" distL="114300" distR="114300" simplePos="0" relativeHeight="251661312" behindDoc="0" locked="0" layoutInCell="1" allowOverlap="0" wp14:anchorId="5D738DB1" wp14:editId="5FF58EC0">
+          <wp:anchor distT="0" distB="0" distL="114300" distR="114300" simplePos="0" relativeHeight="251661312" behindDoc="0" locked="0" layoutInCell="1" allowOverlap="0" wp14:anchorId="51ACE0DE" wp14:editId="6AB77474">
             <wp:simplePos x="0" y="0"/>
-            <wp:positionH relativeFrom="page">
-              <wp:align>right</wp:align>
+            <wp:positionH relativeFrom="margin">
+              <wp:align>center</wp:align>
             </wp:positionH>
             <wp:positionV relativeFrom="page">
               <wp:align>bottom</wp:align>

</xml_diff>